<commit_message>
Design in Unity e Creazione script | 24.10.2025
</commit_message>
<xml_diff>
--- a/3_Documentazione/Documentazione Beat The Piano.docx
+++ b/3_Documentazione/Documentazione Beat The Piano.docx
@@ -5977,6 +5977,38 @@
           </w:p>
         </w:tc>
       </w:tr>
+      <w:tr>
+        <w:tc>
+          <w:tcPr>
+            <w:tcW w:w="1519" w:type="dxa"/>
+            <w:shd w:val="clear" w:color="auto" w:fill="D9D9D9" w:themeFill="background1" w:themeFillShade="D9"/>
+          </w:tcPr>
+          <w:p>
+            <w:pPr>
+              <w:rPr>
+                <w:b/>
+              </w:rPr>
+            </w:pPr>
+            <w:r>
+              <w:rPr>
+                <w:b/>
+              </w:rPr>
+              <w:t>004</w:t>
+            </w:r>
+          </w:p>
+        </w:tc>
+        <w:tc>
+          <w:tcPr>
+            <w:tcW w:w="8125" w:type="dxa"/>
+            <w:gridSpan w:val="5"/>
+          </w:tcPr>
+          <w:p>
+            <w:r>
+              <w:t>Serve animare le due scritte in modo da rendere tutto più dinamico</w:t>
+            </w:r>
+          </w:p>
+        </w:tc>
+      </w:tr>
     </w:tbl>
     <w:p/>
     <w:p/>
@@ -8789,6 +8821,475 @@
             </w:r>
             <w:r>
               <w:t xml:space="preserve"> uno script per aggiungere la cifratura in mezzo a salvare e caricare.</w:t>
+            </w:r>
+          </w:p>
+        </w:tc>
+      </w:tr>
+    </w:tbl>
+    <w:p>
+      <w:pPr>
+        <w:rPr>
+          <w:b/>
+        </w:rPr>
+      </w:pPr>
+    </w:p>
+    <w:tbl>
+      <w:tblPr>
+        <w:tblW w:w="9645" w:type="dxa"/>
+        <w:tblInd w:w="-8" w:type="dxa"/>
+        <w:tblBorders>
+          <w:top w:val="single" w:sz="2" w:space="0" w:color="auto"/>
+          <w:left w:val="single" w:sz="2" w:space="0" w:color="auto"/>
+          <w:bottom w:val="single" w:sz="2" w:space="0" w:color="auto"/>
+          <w:right w:val="single" w:sz="2" w:space="0" w:color="auto"/>
+          <w:insideH w:val="single" w:sz="2" w:space="0" w:color="auto"/>
+          <w:insideV w:val="single" w:sz="2" w:space="0" w:color="auto"/>
+        </w:tblBorders>
+        <w:tblLayout w:type="fixed"/>
+        <w:tblCellMar>
+          <w:top w:w="57" w:type="dxa"/>
+          <w:bottom w:w="57" w:type="dxa"/>
+        </w:tblCellMar>
+        <w:tblLook w:val="00A0" w:firstRow="1" w:lastRow="0" w:firstColumn="1" w:lastColumn="0" w:noHBand="0" w:noVBand="0"/>
+      </w:tblPr>
+      <w:tblGrid>
+        <w:gridCol w:w="1520"/>
+        <w:gridCol w:w="3497"/>
+        <w:gridCol w:w="1417"/>
+        <w:gridCol w:w="567"/>
+        <w:gridCol w:w="1299"/>
+        <w:gridCol w:w="1345"/>
+      </w:tblGrid>
+      <w:tr>
+        <w:tc>
+          <w:tcPr>
+            <w:tcW w:w="1520" w:type="dxa"/>
+            <w:tcBorders>
+              <w:top w:val="single" w:sz="2" w:space="0" w:color="auto"/>
+              <w:left w:val="single" w:sz="2" w:space="0" w:color="auto"/>
+              <w:bottom w:val="single" w:sz="2" w:space="0" w:color="auto"/>
+              <w:right w:val="single" w:sz="2" w:space="0" w:color="auto"/>
+            </w:tcBorders>
+            <w:shd w:val="clear" w:color="auto" w:fill="D9D9D9" w:themeFill="background1" w:themeFillShade="D9"/>
+            <w:hideMark/>
+          </w:tcPr>
+          <w:p>
+            <w:pPr>
+              <w:rPr>
+                <w:b/>
+                <w:bCs/>
+              </w:rPr>
+            </w:pPr>
+            <w:r>
+              <w:rPr>
+                <w:b/>
+                <w:bCs/>
+              </w:rPr>
+              <w:t>Requisito</w:t>
+            </w:r>
+          </w:p>
+        </w:tc>
+        <w:tc>
+          <w:tcPr>
+            <w:tcW w:w="3497" w:type="dxa"/>
+            <w:tcBorders>
+              <w:top w:val="single" w:sz="2" w:space="0" w:color="auto"/>
+              <w:left w:val="single" w:sz="2" w:space="0" w:color="auto"/>
+              <w:bottom w:val="single" w:sz="2" w:space="0" w:color="auto"/>
+              <w:right w:val="single" w:sz="2" w:space="0" w:color="auto"/>
+            </w:tcBorders>
+            <w:hideMark/>
+          </w:tcPr>
+          <w:p>
+            <w:r>
+              <w:t>Req-</w:t>
+            </w:r>
+            <w:r>
+              <w:t>13</w:t>
+            </w:r>
+          </w:p>
+        </w:tc>
+        <w:tc>
+          <w:tcPr>
+            <w:tcW w:w="1417" w:type="dxa"/>
+            <w:tcBorders>
+              <w:top w:val="single" w:sz="2" w:space="0" w:color="auto"/>
+              <w:left w:val="single" w:sz="2" w:space="0" w:color="auto"/>
+              <w:bottom w:val="single" w:sz="2" w:space="0" w:color="auto"/>
+              <w:right w:val="single" w:sz="2" w:space="0" w:color="auto"/>
+            </w:tcBorders>
+            <w:shd w:val="clear" w:color="auto" w:fill="D9D9D9" w:themeFill="background1" w:themeFillShade="D9"/>
+            <w:hideMark/>
+          </w:tcPr>
+          <w:p>
+            <w:r>
+              <w:rPr>
+                <w:b/>
+                <w:bCs/>
+              </w:rPr>
+              <w:t>Priorità</w:t>
+            </w:r>
+          </w:p>
+        </w:tc>
+        <w:tc>
+          <w:tcPr>
+            <w:tcW w:w="567" w:type="dxa"/>
+            <w:tcBorders>
+              <w:top w:val="single" w:sz="2" w:space="0" w:color="auto"/>
+              <w:left w:val="single" w:sz="2" w:space="0" w:color="auto"/>
+              <w:bottom w:val="single" w:sz="2" w:space="0" w:color="auto"/>
+              <w:right w:val="single" w:sz="2" w:space="0" w:color="auto"/>
+            </w:tcBorders>
+            <w:hideMark/>
+          </w:tcPr>
+          <w:p>
+            <w:r>
+              <w:t>1</w:t>
+            </w:r>
+          </w:p>
+        </w:tc>
+        <w:tc>
+          <w:tcPr>
+            <w:tcW w:w="1299" w:type="dxa"/>
+            <w:tcBorders>
+              <w:top w:val="single" w:sz="2" w:space="0" w:color="auto"/>
+              <w:left w:val="single" w:sz="2" w:space="0" w:color="auto"/>
+              <w:bottom w:val="single" w:sz="2" w:space="0" w:color="auto"/>
+              <w:right w:val="single" w:sz="2" w:space="0" w:color="auto"/>
+            </w:tcBorders>
+            <w:shd w:val="clear" w:color="auto" w:fill="D9D9D9" w:themeFill="background1" w:themeFillShade="D9"/>
+            <w:hideMark/>
+          </w:tcPr>
+          <w:p>
+            <w:r>
+              <w:rPr>
+                <w:b/>
+                <w:bCs/>
+              </w:rPr>
+              <w:t>Versione</w:t>
+            </w:r>
+          </w:p>
+        </w:tc>
+        <w:tc>
+          <w:tcPr>
+            <w:tcW w:w="1345" w:type="dxa"/>
+            <w:tcBorders>
+              <w:top w:val="single" w:sz="2" w:space="0" w:color="auto"/>
+              <w:left w:val="single" w:sz="2" w:space="0" w:color="auto"/>
+              <w:bottom w:val="single" w:sz="2" w:space="0" w:color="auto"/>
+              <w:right w:val="single" w:sz="2" w:space="0" w:color="auto"/>
+            </w:tcBorders>
+            <w:hideMark/>
+          </w:tcPr>
+          <w:p>
+            <w:r>
+              <w:t>1.0</w:t>
+            </w:r>
+          </w:p>
+        </w:tc>
+      </w:tr>
+      <w:tr>
+        <w:tc>
+          <w:tcPr>
+            <w:tcW w:w="1520" w:type="dxa"/>
+            <w:tcBorders>
+              <w:top w:val="single" w:sz="2" w:space="0" w:color="auto"/>
+              <w:left w:val="single" w:sz="2" w:space="0" w:color="auto"/>
+              <w:bottom w:val="single" w:sz="2" w:space="0" w:color="auto"/>
+              <w:right w:val="single" w:sz="2" w:space="0" w:color="auto"/>
+            </w:tcBorders>
+            <w:shd w:val="clear" w:color="auto" w:fill="D9D9D9" w:themeFill="background1" w:themeFillShade="D9"/>
+            <w:hideMark/>
+          </w:tcPr>
+          <w:p>
+            <w:pPr>
+              <w:rPr>
+                <w:b/>
+                <w:bCs/>
+              </w:rPr>
+            </w:pPr>
+            <w:r>
+              <w:rPr>
+                <w:b/>
+                <w:bCs/>
+              </w:rPr>
+              <w:t>Nome</w:t>
+            </w:r>
+          </w:p>
+        </w:tc>
+        <w:tc>
+          <w:tcPr>
+            <w:tcW w:w="8125" w:type="dxa"/>
+            <w:gridSpan w:val="5"/>
+            <w:tcBorders>
+              <w:top w:val="single" w:sz="2" w:space="0" w:color="auto"/>
+              <w:left w:val="single" w:sz="2" w:space="0" w:color="auto"/>
+              <w:bottom w:val="single" w:sz="2" w:space="0" w:color="auto"/>
+              <w:right w:val="single" w:sz="2" w:space="0" w:color="auto"/>
+            </w:tcBorders>
+            <w:hideMark/>
+          </w:tcPr>
+          <w:p>
+            <w:r>
+              <w:t>Suoni</w:t>
+            </w:r>
+          </w:p>
+        </w:tc>
+      </w:tr>
+      <w:tr>
+        <w:tc>
+          <w:tcPr>
+            <w:tcW w:w="1520" w:type="dxa"/>
+            <w:tcBorders>
+              <w:top w:val="single" w:sz="2" w:space="0" w:color="auto"/>
+              <w:left w:val="single" w:sz="2" w:space="0" w:color="auto"/>
+              <w:bottom w:val="single" w:sz="2" w:space="0" w:color="auto"/>
+              <w:right w:val="single" w:sz="2" w:space="0" w:color="auto"/>
+            </w:tcBorders>
+            <w:shd w:val="clear" w:color="auto" w:fill="D9D9D9" w:themeFill="background1" w:themeFillShade="D9"/>
+            <w:hideMark/>
+          </w:tcPr>
+          <w:p>
+            <w:pPr>
+              <w:rPr>
+                <w:b/>
+                <w:bCs/>
+              </w:rPr>
+            </w:pPr>
+            <w:r>
+              <w:rPr>
+                <w:b/>
+                <w:bCs/>
+              </w:rPr>
+              <w:t>Note</w:t>
+            </w:r>
+          </w:p>
+        </w:tc>
+        <w:tc>
+          <w:tcPr>
+            <w:tcW w:w="8125" w:type="dxa"/>
+            <w:gridSpan w:val="5"/>
+            <w:tcBorders>
+              <w:top w:val="single" w:sz="2" w:space="0" w:color="auto"/>
+              <w:left w:val="single" w:sz="2" w:space="0" w:color="auto"/>
+              <w:bottom w:val="single" w:sz="2" w:space="0" w:color="auto"/>
+              <w:right w:val="single" w:sz="2" w:space="0" w:color="auto"/>
+            </w:tcBorders>
+            <w:hideMark/>
+          </w:tcPr>
+          <w:p>
+            <w:r>
+              <w:t>Ci devono essere i suoni nel gioco.</w:t>
+            </w:r>
+          </w:p>
+        </w:tc>
+      </w:tr>
+      <w:tr>
+        <w:tc>
+          <w:tcPr>
+            <w:tcW w:w="9645" w:type="dxa"/>
+            <w:gridSpan w:val="6"/>
+            <w:tcBorders>
+              <w:top w:val="single" w:sz="2" w:space="0" w:color="auto"/>
+              <w:left w:val="single" w:sz="2" w:space="0" w:color="auto"/>
+              <w:bottom w:val="single" w:sz="2" w:space="0" w:color="auto"/>
+              <w:right w:val="single" w:sz="2" w:space="0" w:color="auto"/>
+            </w:tcBorders>
+            <w:hideMark/>
+          </w:tcPr>
+          <w:p>
+            <w:pPr>
+              <w:rPr>
+                <w:b/>
+              </w:rPr>
+            </w:pPr>
+            <w:r>
+              <w:rPr>
+                <w:b/>
+              </w:rPr>
+              <w:t>Sotto requisiti</w:t>
+            </w:r>
+          </w:p>
+        </w:tc>
+      </w:tr>
+      <w:tr>
+        <w:tc>
+          <w:tcPr>
+            <w:tcW w:w="1520" w:type="dxa"/>
+            <w:tcBorders>
+              <w:top w:val="single" w:sz="2" w:space="0" w:color="auto"/>
+              <w:left w:val="single" w:sz="2" w:space="0" w:color="auto"/>
+              <w:bottom w:val="single" w:sz="2" w:space="0" w:color="auto"/>
+              <w:right w:val="single" w:sz="2" w:space="0" w:color="auto"/>
+            </w:tcBorders>
+            <w:shd w:val="clear" w:color="auto" w:fill="D9D9D9" w:themeFill="background1" w:themeFillShade="D9"/>
+            <w:hideMark/>
+          </w:tcPr>
+          <w:p>
+            <w:pPr>
+              <w:rPr>
+                <w:b/>
+              </w:rPr>
+            </w:pPr>
+            <w:r>
+              <w:rPr>
+                <w:b/>
+              </w:rPr>
+              <w:t>001</w:t>
+            </w:r>
+          </w:p>
+        </w:tc>
+        <w:tc>
+          <w:tcPr>
+            <w:tcW w:w="8125" w:type="dxa"/>
+            <w:gridSpan w:val="5"/>
+            <w:tcBorders>
+              <w:top w:val="single" w:sz="2" w:space="0" w:color="auto"/>
+              <w:left w:val="single" w:sz="2" w:space="0" w:color="auto"/>
+              <w:bottom w:val="single" w:sz="2" w:space="0" w:color="auto"/>
+              <w:right w:val="single" w:sz="2" w:space="0" w:color="auto"/>
+            </w:tcBorders>
+            <w:hideMark/>
+          </w:tcPr>
+          <w:p>
+            <w:r>
+              <w:t>Serve uno suono per lo schiacciamento dei bottoni</w:t>
+            </w:r>
+          </w:p>
+        </w:tc>
+      </w:tr>
+      <w:tr>
+        <w:tc>
+          <w:tcPr>
+            <w:tcW w:w="1520" w:type="dxa"/>
+            <w:tcBorders>
+              <w:top w:val="single" w:sz="2" w:space="0" w:color="auto"/>
+              <w:left w:val="single" w:sz="2" w:space="0" w:color="auto"/>
+              <w:bottom w:val="single" w:sz="2" w:space="0" w:color="auto"/>
+              <w:right w:val="single" w:sz="2" w:space="0" w:color="auto"/>
+            </w:tcBorders>
+            <w:shd w:val="clear" w:color="auto" w:fill="D9D9D9" w:themeFill="background1" w:themeFillShade="D9"/>
+            <w:hideMark/>
+          </w:tcPr>
+          <w:p>
+            <w:pPr>
+              <w:rPr>
+                <w:b/>
+              </w:rPr>
+            </w:pPr>
+            <w:r>
+              <w:rPr>
+                <w:b/>
+              </w:rPr>
+              <w:t>002</w:t>
+            </w:r>
+          </w:p>
+        </w:tc>
+        <w:tc>
+          <w:tcPr>
+            <w:tcW w:w="8125" w:type="dxa"/>
+            <w:gridSpan w:val="5"/>
+            <w:tcBorders>
+              <w:top w:val="single" w:sz="2" w:space="0" w:color="auto"/>
+              <w:left w:val="single" w:sz="2" w:space="0" w:color="auto"/>
+              <w:bottom w:val="single" w:sz="2" w:space="0" w:color="auto"/>
+              <w:right w:val="single" w:sz="2" w:space="0" w:color="auto"/>
+            </w:tcBorders>
+            <w:hideMark/>
+          </w:tcPr>
+          <w:p>
+            <w:r>
+              <w:t>Servono i suoni per le note.</w:t>
+            </w:r>
+          </w:p>
+        </w:tc>
+      </w:tr>
+      <w:tr>
+        <w:tc>
+          <w:tcPr>
+            <w:tcW w:w="1520" w:type="dxa"/>
+            <w:tcBorders>
+              <w:top w:val="single" w:sz="2" w:space="0" w:color="auto"/>
+              <w:left w:val="single" w:sz="2" w:space="0" w:color="auto"/>
+              <w:bottom w:val="single" w:sz="2" w:space="0" w:color="auto"/>
+              <w:right w:val="single" w:sz="2" w:space="0" w:color="auto"/>
+            </w:tcBorders>
+            <w:shd w:val="clear" w:color="auto" w:fill="D9D9D9" w:themeFill="background1" w:themeFillShade="D9"/>
+            <w:hideMark/>
+          </w:tcPr>
+          <w:p>
+            <w:pPr>
+              <w:rPr>
+                <w:b/>
+              </w:rPr>
+            </w:pPr>
+            <w:r>
+              <w:rPr>
+                <w:b/>
+              </w:rPr>
+              <w:t>003</w:t>
+            </w:r>
+          </w:p>
+        </w:tc>
+        <w:tc>
+          <w:tcPr>
+            <w:tcW w:w="8125" w:type="dxa"/>
+            <w:gridSpan w:val="5"/>
+            <w:tcBorders>
+              <w:top w:val="single" w:sz="2" w:space="0" w:color="auto"/>
+              <w:left w:val="single" w:sz="2" w:space="0" w:color="auto"/>
+              <w:bottom w:val="single" w:sz="2" w:space="0" w:color="auto"/>
+              <w:right w:val="single" w:sz="2" w:space="0" w:color="auto"/>
+            </w:tcBorders>
+            <w:hideMark/>
+          </w:tcPr>
+          <w:p>
+            <w:r>
+              <w:t>Serve una musica di sottofondo nei menu.</w:t>
+            </w:r>
+          </w:p>
+        </w:tc>
+      </w:tr>
+      <w:tr>
+        <w:tc>
+          <w:tcPr>
+            <w:tcW w:w="1520" w:type="dxa"/>
+            <w:tcBorders>
+              <w:top w:val="single" w:sz="2" w:space="0" w:color="auto"/>
+              <w:left w:val="single" w:sz="2" w:space="0" w:color="auto"/>
+              <w:bottom w:val="single" w:sz="2" w:space="0" w:color="auto"/>
+              <w:right w:val="single" w:sz="2" w:space="0" w:color="auto"/>
+            </w:tcBorders>
+            <w:shd w:val="clear" w:color="auto" w:fill="D9D9D9" w:themeFill="background1" w:themeFillShade="D9"/>
+          </w:tcPr>
+          <w:p>
+            <w:pPr>
+              <w:rPr>
+                <w:b/>
+              </w:rPr>
+            </w:pPr>
+            <w:r>
+              <w:rPr>
+                <w:b/>
+              </w:rPr>
+              <w:t>004</w:t>
+            </w:r>
+          </w:p>
+        </w:tc>
+        <w:tc>
+          <w:tcPr>
+            <w:tcW w:w="8125" w:type="dxa"/>
+            <w:gridSpan w:val="5"/>
+            <w:tcBorders>
+              <w:top w:val="single" w:sz="2" w:space="0" w:color="auto"/>
+              <w:left w:val="single" w:sz="2" w:space="0" w:color="auto"/>
+              <w:bottom w:val="single" w:sz="2" w:space="0" w:color="auto"/>
+              <w:right w:val="single" w:sz="2" w:space="0" w:color="auto"/>
+            </w:tcBorders>
+          </w:tcPr>
+          <w:p>
+            <w:r>
+              <w:t>Serve uno suono dei risultati.</w:t>
             </w:r>
           </w:p>
         </w:tc>
@@ -9392,10 +9893,7 @@
     </w:p>
     <w:p>
       <w:r>
-        <w:t xml:space="preserve">Rider </w:t>
-      </w:r>
-      <w:r>
-        <w:t>2025.2.3</w:t>
+        <w:t>Rider 2025.2.3</w:t>
       </w:r>
     </w:p>
     <w:p>
@@ -9511,7 +10009,20 @@
           <w:lang w:val="it-IT"/>
         </w:rPr>
         <w:tab/>
-        <w:t>Sistema operativo</w:t>
+      </w:r>
+      <w:proofErr w:type="spellStart"/>
+      <w:r>
+        <w:rPr>
+          <w:lang w:val="it-IT"/>
+        </w:rPr>
+        <w:t>Sistema</w:t>
+      </w:r>
+      <w:proofErr w:type="spellEnd"/>
+      <w:r>
+        <w:rPr>
+          <w:lang w:val="it-IT"/>
+        </w:rPr>
+        <w:t xml:space="preserve"> operativo</w:t>
       </w:r>
       <w:r>
         <w:rPr>
@@ -9640,6 +10151,9 @@
         <w:jc w:val="center"/>
       </w:pPr>
       <w:r>
+        <w:rPr>
+          <w:noProof/>
+        </w:rPr>
         <w:drawing>
           <wp:inline distT="0" distB="0" distL="0" distR="0" wp14:anchorId="6DD8F56E" wp14:editId="154A0CC7">
             <wp:extent cx="5206144" cy="5354541"/>
@@ -9747,13 +10261,13 @@
       <w:pPr>
         <w:pStyle w:val="Titolo3"/>
       </w:pPr>
-      <w:bookmarkStart w:id="22" w:name="_Toc429059811"/>
-      <w:bookmarkStart w:id="23" w:name="_Toc211604779"/>
+      <w:bookmarkStart w:id="22" w:name="_Toc211604779"/>
+      <w:bookmarkStart w:id="23" w:name="_Toc429059811"/>
       <w:r>
         <w:lastRenderedPageBreak/>
         <w:t>Swimlane Impostazioni</w:t>
       </w:r>
-      <w:bookmarkEnd w:id="23"/>
+      <w:bookmarkEnd w:id="22"/>
     </w:p>
     <w:p>
       <w:pPr>
@@ -9762,6 +10276,7 @@
       </w:pPr>
       <w:r>
         <w:rPr>
+          <w:noProof/>
           <w:lang w:val="it-IT"/>
         </w:rPr>
         <w:drawing>
@@ -9874,6 +10389,9 @@
         <w:jc w:val="center"/>
       </w:pPr>
       <w:r>
+        <w:rPr>
+          <w:noProof/>
+        </w:rPr>
         <w:drawing>
           <wp:anchor distT="0" distB="0" distL="114300" distR="114300" simplePos="0" relativeHeight="251658240" behindDoc="0" locked="0" layoutInCell="1" allowOverlap="1" wp14:anchorId="5B01E306" wp14:editId="24581765">
             <wp:simplePos x="0" y="0"/>
@@ -9931,6 +10449,9 @@
         </w:drawing>
       </w:r>
       <w:r>
+        <w:rPr>
+          <w:noProof/>
+        </w:rPr>
         <w:drawing>
           <wp:inline distT="0" distB="0" distL="0" distR="0" wp14:anchorId="5B8A6E0E" wp14:editId="485CD19C">
             <wp:extent cx="3092302" cy="3451197"/>
@@ -10307,7 +10828,15 @@
         <w:t xml:space="preserve">à </w:t>
       </w:r>
       <w:r>
-        <w:t xml:space="preserve">spawnTime, duration e note che sono rispettivamente i: momento quando spawnare la nota, la lunghezza della nota (quanto l’utente la deve tenere) e note che specifica la nota stessa. </w:t>
+        <w:t xml:space="preserve">spawnTime, duration e note che sono rispettivamente i: momento quando </w:t>
+      </w:r>
+      <w:proofErr w:type="spellStart"/>
+      <w:r>
+        <w:t>spawnare</w:t>
+      </w:r>
+      <w:proofErr w:type="spellEnd"/>
+      <w:r>
+        <w:t xml:space="preserve"> la nota, la lunghezza della nota (quanto l’utente la deve tenere) e note che specifica la nota stessa. </w:t>
       </w:r>
     </w:p>
     <w:p>
@@ -10317,7 +10846,15 @@
     </w:p>
     <w:p>
       <w:r>
-        <w:t>Dopo viene lo script Interpretator che prendera un oggetto Music e lo usa per creare il livello.</w:t>
+        <w:t xml:space="preserve">Dopo viene lo script Interpretator che </w:t>
+      </w:r>
+      <w:proofErr w:type="spellStart"/>
+      <w:r>
+        <w:t>prendera</w:t>
+      </w:r>
+      <w:proofErr w:type="spellEnd"/>
+      <w:r>
+        <w:t xml:space="preserve"> un oggetto Music e lo usa per creare il livello.</w:t>
       </w:r>
     </w:p>
     <w:p>
@@ -10343,7 +10880,7 @@
         <w:lastRenderedPageBreak/>
         <w:t>Design delle interfacce</w:t>
       </w:r>
-      <w:bookmarkEnd w:id="22"/>
+      <w:bookmarkEnd w:id="23"/>
       <w:bookmarkEnd w:id="31"/>
     </w:p>
     <w:p>
@@ -10411,7 +10948,7 @@
           <w:lang w:val="it-IT"/>
         </w:rPr>
         <w:drawing>
-          <wp:inline distT="0" distB="0" distL="0" distR="0" wp14:anchorId="2872C706" wp14:editId="7DB3637F">
+          <wp:inline distT="0" distB="0" distL="0" distR="0" wp14:anchorId="2872C706" wp14:editId="4DF5951C">
             <wp:extent cx="3840223" cy="2160000"/>
             <wp:effectExtent l="76200" t="76200" r="141605" b="126365"/>
             <wp:docPr id="5" name="Immagine 5"/>
@@ -10592,7 +11129,7 @@
           <w:lang w:val="it-IT"/>
         </w:rPr>
         <w:drawing>
-          <wp:inline distT="0" distB="0" distL="0" distR="0" wp14:anchorId="364CB797" wp14:editId="73AE3851">
+          <wp:inline distT="0" distB="0" distL="0" distR="0" wp14:anchorId="364CB797" wp14:editId="4A08C836">
             <wp:extent cx="3840223" cy="2160000"/>
             <wp:effectExtent l="76200" t="76200" r="141605" b="126365"/>
             <wp:docPr id="6" name="Immagine 6"/>
@@ -11037,7 +11574,7 @@
           <w:noProof/>
         </w:rPr>
         <w:drawing>
-          <wp:inline distT="0" distB="0" distL="0" distR="0" wp14:anchorId="2A9820F1" wp14:editId="6491D8C0">
+          <wp:inline distT="0" distB="0" distL="0" distR="0" wp14:anchorId="2A9820F1" wp14:editId="43BD2387">
             <wp:extent cx="3828060" cy="2160000"/>
             <wp:effectExtent l="76200" t="76200" r="134620" b="126365"/>
             <wp:docPr id="9" name="Immagine 9"/>
@@ -11153,7 +11690,7 @@
           <w:noProof/>
         </w:rPr>
         <w:drawing>
-          <wp:inline distT="0" distB="0" distL="0" distR="0" wp14:anchorId="13D42140" wp14:editId="41DA08D6">
+          <wp:inline distT="0" distB="0" distL="0" distR="0" wp14:anchorId="13D42140" wp14:editId="31D7ED73">
             <wp:extent cx="3848037" cy="2160000"/>
             <wp:effectExtent l="76200" t="76200" r="133985" b="126365"/>
             <wp:docPr id="10" name="Immagine 10"/>
@@ -12367,15 +12904,15 @@
           <w:lang w:val="it-IT"/>
         </w:rPr>
       </w:pPr>
-      <w:bookmarkStart w:id="63" w:name="_Toc461179232"/>
-      <w:bookmarkStart w:id="64" w:name="_Toc211604800"/>
+      <w:bookmarkStart w:id="63" w:name="_Toc211604800"/>
+      <w:bookmarkStart w:id="64" w:name="_Toc461179232"/>
       <w:r>
         <w:rPr>
           <w:lang w:val="it-IT"/>
         </w:rPr>
         <w:t>Glossario</w:t>
       </w:r>
-      <w:bookmarkEnd w:id="64"/>
+      <w:bookmarkEnd w:id="63"/>
     </w:p>
     <w:p>
       <w:pPr>
@@ -12613,7 +13150,7 @@
       <w:r>
         <w:t>Bibliografia per articoli di riviste:</w:t>
       </w:r>
-      <w:bookmarkEnd w:id="63"/>
+      <w:bookmarkEnd w:id="64"/>
       <w:bookmarkEnd w:id="66"/>
     </w:p>
     <w:p>
@@ -13420,21 +13957,7 @@
             <w:rStyle w:val="Collegamentoipertestuale"/>
             <w:noProof/>
           </w:rPr>
-          <w:t>Figura 6 - Swimla</w:t>
-        </w:r>
-        <w:r>
-          <w:rPr>
-            <w:rStyle w:val="Collegamentoipertestuale"/>
-            <w:noProof/>
-          </w:rPr>
-          <w:t>n</w:t>
-        </w:r>
-        <w:r>
-          <w:rPr>
-            <w:rStyle w:val="Collegamentoipertestuale"/>
-            <w:noProof/>
-          </w:rPr>
-          <w:t>e Gioco</w:t>
+          <w:t>Figura 6 - Swimlane Gioco</w:t>
         </w:r>
         <w:r>
           <w:rPr>
@@ -17960,7 +18483,7 @@
   <w:style w:type="paragraph" w:default="1" w:styleId="Normale">
     <w:name w:val="Normal"/>
     <w:qFormat/>
-    <w:rsid w:val="0055652E"/>
+    <w:rsid w:val="0053080B"/>
     <w:rPr>
       <w:rFonts w:ascii="Arial" w:hAnsi="Arial"/>
       <w:lang w:eastAsia="it-IT"/>
@@ -18164,6 +18687,7 @@
   <w:style w:type="character" w:default="1" w:styleId="Carpredefinitoparagrafo">
     <w:name w:val="Default Paragraph Font"/>
     <w:uiPriority w:val="1"/>
+    <w:semiHidden/>
     <w:unhideWhenUsed/>
   </w:style>
   <w:style w:type="table" w:default="1" w:styleId="Tabellanormale">

</xml_diff>

<commit_message>
Corretto certi momenti, implementato sistema livelli | 21.11.2025
</commit_message>
<xml_diff>
--- a/3_Documentazione/Documentazione Beat The Piano.docx
+++ b/3_Documentazione/Documentazione Beat The Piano.docx
@@ -9853,11 +9853,22 @@
         <w:t>Unity</w:t>
       </w:r>
       <w:r>
+        <w:t xml:space="preserve"> Hub</w:t>
+      </w:r>
+      <w:r>
         <w:t xml:space="preserve"> </w:t>
       </w:r>
       <w:r>
         <w:t>6.1</w:t>
       </w:r>
+      <w:r>
+        <w:t xml:space="preserve"> </w:t>
+      </w:r>
+    </w:p>
+    <w:p>
+      <w:r>
+        <w:t>Unity 6000.1.4f1</w:t>
+      </w:r>
     </w:p>
     <w:p>
       <w:r>
@@ -9878,17 +9889,6 @@
     <w:p>
       <w:r>
         <w:t>Mockflow</w:t>
-      </w:r>
-    </w:p>
-    <w:p>
-      <w:r>
-        <w:t>V</w:t>
-      </w:r>
-      <w:r>
-        <w:t>isual Studio 2022</w:t>
-      </w:r>
-      <w:r>
-        <w:t xml:space="preserve"> 17.14</w:t>
       </w:r>
     </w:p>
     <w:p>
@@ -10009,20 +10009,7 @@
           <w:lang w:val="it-IT"/>
         </w:rPr>
         <w:tab/>
-      </w:r>
-      <w:proofErr w:type="spellStart"/>
-      <w:r>
-        <w:rPr>
-          <w:lang w:val="it-IT"/>
-        </w:rPr>
-        <w:t>Sistema</w:t>
-      </w:r>
-      <w:proofErr w:type="spellEnd"/>
-      <w:r>
-        <w:rPr>
-          <w:lang w:val="it-IT"/>
-        </w:rPr>
-        <w:t xml:space="preserve"> operativo</w:t>
+        <w:t>Sistema operativo</w:t>
       </w:r>
       <w:r>
         <w:rPr>
@@ -10828,15 +10815,7 @@
         <w:t xml:space="preserve">à </w:t>
       </w:r>
       <w:r>
-        <w:t xml:space="preserve">spawnTime, duration e note che sono rispettivamente i: momento quando </w:t>
-      </w:r>
-      <w:proofErr w:type="spellStart"/>
-      <w:r>
-        <w:t>spawnare</w:t>
-      </w:r>
-      <w:proofErr w:type="spellEnd"/>
-      <w:r>
-        <w:t xml:space="preserve"> la nota, la lunghezza della nota (quanto l’utente la deve tenere) e note che specifica la nota stessa. </w:t>
+        <w:t xml:space="preserve">spawnTime, duration e note che sono rispettivamente i: momento quando spawnare la nota, la lunghezza della nota (quanto l’utente la deve tenere) e note che specifica la nota stessa. </w:t>
       </w:r>
     </w:p>
     <w:p>
@@ -10846,15 +10825,7 @@
     </w:p>
     <w:p>
       <w:r>
-        <w:t xml:space="preserve">Dopo viene lo script Interpretator che </w:t>
-      </w:r>
-      <w:proofErr w:type="spellStart"/>
-      <w:r>
-        <w:t>prendera</w:t>
-      </w:r>
-      <w:proofErr w:type="spellEnd"/>
-      <w:r>
-        <w:t xml:space="preserve"> un oggetto Music e lo usa per creare il livello.</w:t>
+        <w:t>Dopo viene lo script Interpretator che prendera un oggetto Music e lo usa per creare il livello.</w:t>
       </w:r>
     </w:p>
     <w:p>
@@ -10948,7 +10919,7 @@
           <w:lang w:val="it-IT"/>
         </w:rPr>
         <w:drawing>
-          <wp:inline distT="0" distB="0" distL="0" distR="0" wp14:anchorId="2872C706" wp14:editId="4DF5951C">
+          <wp:inline distT="0" distB="0" distL="0" distR="0" wp14:anchorId="2872C706" wp14:editId="34DE18FD">
             <wp:extent cx="3840223" cy="2160000"/>
             <wp:effectExtent l="76200" t="76200" r="141605" b="126365"/>
             <wp:docPr id="5" name="Immagine 5"/>
@@ -11129,7 +11100,7 @@
           <w:lang w:val="it-IT"/>
         </w:rPr>
         <w:drawing>
-          <wp:inline distT="0" distB="0" distL="0" distR="0" wp14:anchorId="364CB797" wp14:editId="4A08C836">
+          <wp:inline distT="0" distB="0" distL="0" distR="0" wp14:anchorId="364CB797" wp14:editId="5DF90267">
             <wp:extent cx="3840223" cy="2160000"/>
             <wp:effectExtent l="76200" t="76200" r="141605" b="126365"/>
             <wp:docPr id="6" name="Immagine 6"/>
@@ -11574,7 +11545,7 @@
           <w:noProof/>
         </w:rPr>
         <w:drawing>
-          <wp:inline distT="0" distB="0" distL="0" distR="0" wp14:anchorId="2A9820F1" wp14:editId="43BD2387">
+          <wp:inline distT="0" distB="0" distL="0" distR="0" wp14:anchorId="2A9820F1" wp14:editId="6CCBB559">
             <wp:extent cx="3828060" cy="2160000"/>
             <wp:effectExtent l="76200" t="76200" r="134620" b="126365"/>
             <wp:docPr id="9" name="Immagine 9"/>
@@ -11690,7 +11661,7 @@
           <w:noProof/>
         </w:rPr>
         <w:drawing>
-          <wp:inline distT="0" distB="0" distL="0" distR="0" wp14:anchorId="13D42140" wp14:editId="31D7ED73">
+          <wp:inline distT="0" distB="0" distL="0" distR="0" wp14:anchorId="13D42140" wp14:editId="22F359E0">
             <wp:extent cx="3848037" cy="2160000"/>
             <wp:effectExtent l="76200" t="76200" r="133985" b="126365"/>
             <wp:docPr id="10" name="Immagine 10"/>

</xml_diff>

<commit_message>
Reso responsive, QoL improve, error fix | 28.11.2025
</commit_message>
<xml_diff>
--- a/3_Documentazione/Documentazione Beat The Piano.docx
+++ b/3_Documentazione/Documentazione Beat The Piano.docx
@@ -9963,7 +9963,21 @@
           <w:lang w:val="it-IT"/>
         </w:rPr>
         <w:tab/>
-        <w:t>13th Gen Intel(R) Core(TM) i7-13700   2.10 GHz</w:t>
+        <w:t xml:space="preserve">13th Gen Intel(R) </w:t>
+      </w:r>
+      <w:proofErr w:type="gramStart"/>
+      <w:r>
+        <w:rPr>
+          <w:lang w:val="it-IT"/>
+        </w:rPr>
+        <w:t>Core(</w:t>
+      </w:r>
+      <w:proofErr w:type="gramEnd"/>
+      <w:r>
+        <w:rPr>
+          <w:lang w:val="it-IT"/>
+        </w:rPr>
+        <w:t>TM) i7-13700   2.10 GHz</w:t>
       </w:r>
     </w:p>
     <w:p>
@@ -10009,7 +10023,20 @@
           <w:lang w:val="it-IT"/>
         </w:rPr>
         <w:tab/>
-        <w:t>Sistema operativo</w:t>
+      </w:r>
+      <w:proofErr w:type="spellStart"/>
+      <w:r>
+        <w:rPr>
+          <w:lang w:val="it-IT"/>
+        </w:rPr>
+        <w:t>Sistema</w:t>
+      </w:r>
+      <w:proofErr w:type="spellEnd"/>
+      <w:r>
+        <w:rPr>
+          <w:lang w:val="it-IT"/>
+        </w:rPr>
+        <w:t xml:space="preserve"> operativo</w:t>
       </w:r>
       <w:r>
         <w:rPr>
@@ -10815,7 +10842,15 @@
         <w:t xml:space="preserve">à </w:t>
       </w:r>
       <w:r>
-        <w:t xml:space="preserve">spawnTime, duration e note che sono rispettivamente i: momento quando spawnare la nota, la lunghezza della nota (quanto l’utente la deve tenere) e note che specifica la nota stessa. </w:t>
+        <w:t xml:space="preserve">spawnTime, duration e note che sono rispettivamente i: momento quando </w:t>
+      </w:r>
+      <w:proofErr w:type="spellStart"/>
+      <w:r>
+        <w:t>spawnare</w:t>
+      </w:r>
+      <w:proofErr w:type="spellEnd"/>
+      <w:r>
+        <w:t xml:space="preserve"> la nota, la lunghezza della nota (quanto l’utente la deve tenere) e note che specifica la nota stessa. </w:t>
       </w:r>
     </w:p>
     <w:p>
@@ -10825,7 +10860,15 @@
     </w:p>
     <w:p>
       <w:r>
-        <w:t>Dopo viene lo script Interpretator che prendera un oggetto Music e lo usa per creare il livello.</w:t>
+        <w:t xml:space="preserve">Dopo viene lo script Interpretator che </w:t>
+      </w:r>
+      <w:proofErr w:type="spellStart"/>
+      <w:r>
+        <w:t>prendera</w:t>
+      </w:r>
+      <w:proofErr w:type="spellEnd"/>
+      <w:r>
+        <w:t xml:space="preserve"> un oggetto Music e lo usa per creare il livello.</w:t>
       </w:r>
     </w:p>
     <w:p>
@@ -10919,7 +10962,7 @@
           <w:lang w:val="it-IT"/>
         </w:rPr>
         <w:drawing>
-          <wp:inline distT="0" distB="0" distL="0" distR="0" wp14:anchorId="2872C706" wp14:editId="34DE18FD">
+          <wp:inline distT="0" distB="0" distL="0" distR="0" wp14:anchorId="2872C706" wp14:editId="57CD84E0">
             <wp:extent cx="3840223" cy="2160000"/>
             <wp:effectExtent l="76200" t="76200" r="141605" b="126365"/>
             <wp:docPr id="5" name="Immagine 5"/>
@@ -11100,7 +11143,7 @@
           <w:lang w:val="it-IT"/>
         </w:rPr>
         <w:drawing>
-          <wp:inline distT="0" distB="0" distL="0" distR="0" wp14:anchorId="364CB797" wp14:editId="5DF90267">
+          <wp:inline distT="0" distB="0" distL="0" distR="0" wp14:anchorId="364CB797" wp14:editId="3A047371">
             <wp:extent cx="3840223" cy="2160000"/>
             <wp:effectExtent l="76200" t="76200" r="141605" b="126365"/>
             <wp:docPr id="6" name="Immagine 6"/>
@@ -11545,7 +11588,7 @@
           <w:noProof/>
         </w:rPr>
         <w:drawing>
-          <wp:inline distT="0" distB="0" distL="0" distR="0" wp14:anchorId="2A9820F1" wp14:editId="6CCBB559">
+          <wp:inline distT="0" distB="0" distL="0" distR="0" wp14:anchorId="2A9820F1" wp14:editId="18B02EEA">
             <wp:extent cx="3828060" cy="2160000"/>
             <wp:effectExtent l="76200" t="76200" r="134620" b="126365"/>
             <wp:docPr id="9" name="Immagine 9"/>
@@ -11661,7 +11704,7 @@
           <w:noProof/>
         </w:rPr>
         <w:drawing>
-          <wp:inline distT="0" distB="0" distL="0" distR="0" wp14:anchorId="13D42140" wp14:editId="22F359E0">
+          <wp:inline distT="0" distB="0" distL="0" distR="0" wp14:anchorId="13D42140" wp14:editId="6836C854">
             <wp:extent cx="3848037" cy="2160000"/>
             <wp:effectExtent l="76200" t="76200" r="133985" b="126365"/>
             <wp:docPr id="10" name="Immagine 10"/>
@@ -11822,57 +11865,26 @@
       <w:bookmarkEnd w:id="46"/>
     </w:p>
     <w:p>
-      <w:r>
-        <w:t>In questo capitolo dovrà essere mostrato come è stato realizzato il lavoro. Questa parte può differenziarsi dalla progettazione in quanto il risultato ottenuto non per forza può essere come era stato progettato.</w:t>
-      </w:r>
-    </w:p>
-    <w:p>
-      <w:r>
-        <w:t xml:space="preserve">Sulla base di queste informazioni il lavoro svolto dovrà essere riproducibile. </w:t>
-      </w:r>
-    </w:p>
-    <w:p>
-      <w:r>
-        <w:t>In questa parte è richiesto l’inserimento di codice sorgente</w:t>
-      </w:r>
-      <w:r>
-        <w:t xml:space="preserve"> - </w:t>
-      </w:r>
-      <w:r>
-        <w:t>P</w:t>
-      </w:r>
-      <w:r>
-        <w:t xml:space="preserve">rint </w:t>
-      </w:r>
-      <w:r>
-        <w:t>S</w:t>
-      </w:r>
-      <w:r>
-        <w:t xml:space="preserve">creen </w:t>
-      </w:r>
-      <w:r>
-        <w:t xml:space="preserve">- </w:t>
-      </w:r>
-      <w:r>
-        <w:t>di maschere solamente per quei passaggi particolarmente significativi e/o critici.</w:t>
-      </w:r>
-    </w:p>
-    <w:p>
-      <w:r>
-        <w:t>Inoltre,</w:t>
-      </w:r>
-      <w:r>
-        <w:t xml:space="preserve"> dovranno essere descritte eventuali varianti di soluzione o scelte di prodotti con motivazione delle scelte.</w:t>
-      </w:r>
-    </w:p>
-    <w:p>
-      <w:r>
-        <w:t>Non deve apparire nessuna forma di guida d’uso di librerie o di componenti utilizzati. Eventualmente questa va allegata.</w:t>
-      </w:r>
-    </w:p>
-    <w:p>
-      <w:r>
-        <w:t>Per eventuali dettagli si possono inserire riferimenti ai diari.</w:t>
+      <w:pPr>
+        <w:jc w:val="center"/>
+      </w:pPr>
+    </w:p>
+    <w:p>
+      <w:pPr>
+        <w:jc w:val="center"/>
+      </w:pPr>
+    </w:p>
+    <w:p>
+      <w:pPr>
+        <w:jc w:val="center"/>
+      </w:pPr>
+    </w:p>
+    <w:p>
+      <w:pPr>
+        <w:jc w:val="center"/>
+      </w:pPr>
+      <w:r>
+        <w:br w:type="page"/>
       </w:r>
     </w:p>
     <w:p>
@@ -11888,6 +11900,7 @@
         <w:rPr>
           <w:lang w:val="it-IT"/>
         </w:rPr>
+        <w:lastRenderedPageBreak/>
         <w:t>Test</w:t>
       </w:r>
       <w:bookmarkEnd w:id="47"/>

</xml_diff>

<commit_message>
Aggiunto suoni e animazioni + minor bug fixes | 05.12.2025
</commit_message>
<xml_diff>
--- a/3_Documentazione/Documentazione Beat The Piano.docx
+++ b/3_Documentazione/Documentazione Beat The Piano.docx
@@ -4158,7 +4158,13 @@
         <w:t>”</w:t>
       </w:r>
       <w:r>
-        <w:t xml:space="preserve">, ma richiedono l’uso di una tastiera MIDI e non prevedono una mappatura diretta con la tastiera del computer. </w:t>
+        <w:t>, ma richiedono l’uso di una tastiera MIDI e non prevedono una mappatura diretta con la tastiera del computer</w:t>
+      </w:r>
+      <w:r>
+        <w:t xml:space="preserve"> (Synthesia la permette ma, si limita a una sola ottava)</w:t>
+      </w:r>
+      <w:r>
+        <w:t xml:space="preserve">. </w:t>
       </w:r>
       <w:r>
         <w:t>“Beat The Piano”</w:t>
@@ -10962,7 +10968,7 @@
           <w:lang w:val="it-IT"/>
         </w:rPr>
         <w:drawing>
-          <wp:inline distT="0" distB="0" distL="0" distR="0" wp14:anchorId="2872C706" wp14:editId="57CD84E0">
+          <wp:inline distT="0" distB="0" distL="0" distR="0" wp14:anchorId="2872C706" wp14:editId="4363205C">
             <wp:extent cx="3840223" cy="2160000"/>
             <wp:effectExtent l="76200" t="76200" r="141605" b="126365"/>
             <wp:docPr id="5" name="Immagine 5"/>
@@ -11143,7 +11149,7 @@
           <w:lang w:val="it-IT"/>
         </w:rPr>
         <w:drawing>
-          <wp:inline distT="0" distB="0" distL="0" distR="0" wp14:anchorId="364CB797" wp14:editId="3A047371">
+          <wp:inline distT="0" distB="0" distL="0" distR="0" wp14:anchorId="364CB797" wp14:editId="0367E259">
             <wp:extent cx="3840223" cy="2160000"/>
             <wp:effectExtent l="76200" t="76200" r="141605" b="126365"/>
             <wp:docPr id="6" name="Immagine 6"/>
@@ -11588,7 +11594,7 @@
           <w:noProof/>
         </w:rPr>
         <w:drawing>
-          <wp:inline distT="0" distB="0" distL="0" distR="0" wp14:anchorId="2A9820F1" wp14:editId="18B02EEA">
+          <wp:inline distT="0" distB="0" distL="0" distR="0" wp14:anchorId="2A9820F1" wp14:editId="6929CB44">
             <wp:extent cx="3828060" cy="2160000"/>
             <wp:effectExtent l="76200" t="76200" r="134620" b="126365"/>
             <wp:docPr id="9" name="Immagine 9"/>
@@ -11704,7 +11710,7 @@
           <w:noProof/>
         </w:rPr>
         <w:drawing>
-          <wp:inline distT="0" distB="0" distL="0" distR="0" wp14:anchorId="13D42140" wp14:editId="6836C854">
+          <wp:inline distT="0" distB="0" distL="0" distR="0" wp14:anchorId="13D42140" wp14:editId="36014110">
             <wp:extent cx="3848037" cy="2160000"/>
             <wp:effectExtent l="76200" t="76200" r="133985" b="126365"/>
             <wp:docPr id="10" name="Immagine 10"/>

</xml_diff>